<commit_message>
modified:   team7/System Test Case.docx
</commit_message>
<xml_diff>
--- a/team7/System Test Case.docx
+++ b/team7/System Test Case.docx
@@ -9,6 +9,91 @@
           <w:ilvl w:val="0"/>
           <w:numId w:val="10"/>
         </w:numPr>
+        <w:rPr>
+          <w:b/>
+          <w:bCs/>
+          <w:sz w:val="20"/>
+          <w:szCs w:val="20"/>
+        </w:rPr>
+      </w:pPr>
+      <w:r>
+        <w:rPr>
+          <w:noProof/>
+          <w:sz w:val="16"/>
+          <w:szCs w:val="16"/>
+        </w:rPr>
+        <w:drawing>
+          <wp:anchor distT="0" distB="0" distL="114300" distR="114300" simplePos="0" relativeHeight="251659264" behindDoc="1" locked="0" layoutInCell="1" allowOverlap="1" wp14:anchorId="49AFB396" wp14:editId="3D16C4FE">
+            <wp:simplePos x="0" y="0"/>
+            <wp:positionH relativeFrom="margin">
+              <wp:posOffset>354818</wp:posOffset>
+            </wp:positionH>
+            <wp:positionV relativeFrom="paragraph">
+              <wp:posOffset>6046830</wp:posOffset>
+            </wp:positionV>
+            <wp:extent cx="5018682" cy="2640918"/>
+            <wp:effectExtent l="0" t="0" r="0" b="7620"/>
+            <wp:wrapTight wrapText="bothSides">
+              <wp:wrapPolygon edited="0">
+                <wp:start x="0" y="0"/>
+                <wp:lineTo x="0" y="21506"/>
+                <wp:lineTo x="21482" y="21506"/>
+                <wp:lineTo x="21482" y="0"/>
+                <wp:lineTo x="0" y="0"/>
+              </wp:wrapPolygon>
+            </wp:wrapTight>
+            <wp:docPr id="1092836002" name="그림 2"/>
+            <wp:cNvGraphicFramePr>
+              <a:graphicFrameLocks xmlns:a="http://schemas.openxmlformats.org/drawingml/2006/main" noChangeAspect="1"/>
+            </wp:cNvGraphicFramePr>
+            <a:graphic xmlns:a="http://schemas.openxmlformats.org/drawingml/2006/main">
+              <a:graphicData uri="http://schemas.openxmlformats.org/drawingml/2006/picture">
+                <pic:pic xmlns:pic="http://schemas.openxmlformats.org/drawingml/2006/picture">
+                  <pic:nvPicPr>
+                    <pic:cNvPr id="0" name="Picture 2"/>
+                    <pic:cNvPicPr>
+                      <a:picLocks noChangeAspect="1" noChangeArrowheads="1"/>
+                    </pic:cNvPicPr>
+                  </pic:nvPicPr>
+                  <pic:blipFill>
+                    <a:blip r:embed="rId8">
+                      <a:extLst>
+                        <a:ext uri="{28A0092B-C50C-407E-A947-70E740481C1C}">
+                          <a14:useLocalDpi xmlns:a14="http://schemas.microsoft.com/office/drawing/2010/main" val="0"/>
+                        </a:ext>
+                      </a:extLst>
+                    </a:blip>
+                    <a:srcRect/>
+                    <a:stretch>
+                      <a:fillRect/>
+                    </a:stretch>
+                  </pic:blipFill>
+                  <pic:spPr bwMode="auto">
+                    <a:xfrm>
+                      <a:off x="0" y="0"/>
+                      <a:ext cx="5033141" cy="2648527"/>
+                    </a:xfrm>
+                    <a:prstGeom prst="rect">
+                      <a:avLst/>
+                    </a:prstGeom>
+                    <a:noFill/>
+                    <a:ln>
+                      <a:noFill/>
+                    </a:ln>
+                  </pic:spPr>
+                </pic:pic>
+              </a:graphicData>
+            </a:graphic>
+            <wp14:sizeRelH relativeFrom="margin">
+              <wp14:pctWidth>0</wp14:pctWidth>
+            </wp14:sizeRelH>
+            <wp14:sizeRelV relativeFrom="margin">
+              <wp14:pctHeight>0</wp14:pctHeight>
+            </wp14:sizeRelV>
+          </wp:anchor>
+        </w:drawing>
+      </w:r>
+      <w:r>
         <w:rPr>
           <w:rFonts w:hint="eastAsia"/>
           <w:b/>
@@ -16,7 +101,8 @@
           <w:sz w:val="20"/>
           <w:szCs w:val="20"/>
         </w:rPr>
-      </w:pPr>
+        <w:t xml:space="preserve"> </w:t>
+      </w:r>
       <w:r>
         <w:rPr>
           <w:rFonts w:hint="eastAsia"/>
@@ -41,7 +127,6 @@
     <w:p>
       <w:pPr>
         <w:rPr>
-          <w:rFonts w:hint="eastAsia"/>
           <w:sz w:val="16"/>
           <w:szCs w:val="16"/>
         </w:rPr>
@@ -51,10 +136,26 @@
           <w:noProof/>
         </w:rPr>
         <w:drawing>
-          <wp:inline distT="0" distB="0" distL="0" distR="0" wp14:anchorId="3D153DD8" wp14:editId="596119B3">
-            <wp:extent cx="5731510" cy="3284855"/>
-            <wp:effectExtent l="0" t="0" r="2540" b="0"/>
-            <wp:docPr id="1202652421" name="그림 1"/>
+          <wp:anchor distT="0" distB="0" distL="114300" distR="114300" simplePos="0" relativeHeight="251658240" behindDoc="1" locked="0" layoutInCell="1" allowOverlap="1" wp14:anchorId="72094022" wp14:editId="7182A871">
+            <wp:simplePos x="0" y="0"/>
+            <wp:positionH relativeFrom="margin">
+              <wp:posOffset>343535</wp:posOffset>
+            </wp:positionH>
+            <wp:positionV relativeFrom="paragraph">
+              <wp:posOffset>73660</wp:posOffset>
+            </wp:positionV>
+            <wp:extent cx="5041265" cy="2863850"/>
+            <wp:effectExtent l="0" t="0" r="6985" b="0"/>
+            <wp:wrapTight wrapText="bothSides">
+              <wp:wrapPolygon edited="0">
+                <wp:start x="0" y="0"/>
+                <wp:lineTo x="0" y="21408"/>
+                <wp:lineTo x="21548" y="21408"/>
+                <wp:lineTo x="21548" y="0"/>
+                <wp:lineTo x="0" y="0"/>
+              </wp:wrapPolygon>
+            </wp:wrapTight>
+            <wp:docPr id="845150612" name="그림 1"/>
             <wp:cNvGraphicFramePr>
               <a:graphicFrameLocks xmlns:a="http://schemas.openxmlformats.org/drawingml/2006/main" noChangeAspect="1"/>
             </wp:cNvGraphicFramePr>
@@ -62,28 +163,124 @@
               <a:graphicData uri="http://schemas.openxmlformats.org/drawingml/2006/picture">
                 <pic:pic xmlns:pic="http://schemas.openxmlformats.org/drawingml/2006/picture">
                   <pic:nvPicPr>
-                    <pic:cNvPr id="1202652421" name=""/>
-                    <pic:cNvPicPr/>
+                    <pic:cNvPr id="0" name="Picture 1"/>
+                    <pic:cNvPicPr>
+                      <a:picLocks noChangeAspect="1" noChangeArrowheads="1"/>
+                    </pic:cNvPicPr>
                   </pic:nvPicPr>
                   <pic:blipFill>
-                    <a:blip r:embed="rId8"/>
+                    <a:blip r:embed="rId9">
+                      <a:extLst>
+                        <a:ext uri="{28A0092B-C50C-407E-A947-70E740481C1C}">
+                          <a14:useLocalDpi xmlns:a14="http://schemas.microsoft.com/office/drawing/2010/main" val="0"/>
+                        </a:ext>
+                      </a:extLst>
+                    </a:blip>
+                    <a:srcRect/>
                     <a:stretch>
                       <a:fillRect/>
                     </a:stretch>
                   </pic:blipFill>
-                  <pic:spPr>
+                  <pic:spPr bwMode="auto">
                     <a:xfrm>
                       <a:off x="0" y="0"/>
-                      <a:ext cx="5731510" cy="3284855"/>
+                      <a:ext cx="5041265" cy="2863850"/>
                     </a:xfrm>
                     <a:prstGeom prst="rect">
                       <a:avLst/>
                     </a:prstGeom>
+                    <a:noFill/>
+                    <a:ln>
+                      <a:noFill/>
+                    </a:ln>
                   </pic:spPr>
                 </pic:pic>
               </a:graphicData>
             </a:graphic>
-          </wp:inline>
+            <wp14:sizeRelH relativeFrom="margin">
+              <wp14:pctWidth>0</wp14:pctWidth>
+            </wp14:sizeRelH>
+            <wp14:sizeRelV relativeFrom="margin">
+              <wp14:pctHeight>0</wp14:pctHeight>
+            </wp14:sizeRelV>
+          </wp:anchor>
+        </w:drawing>
+      </w:r>
+      <w:r>
+        <w:rPr>
+          <w:noProof/>
+          <w:sz w:val="16"/>
+          <w:szCs w:val="16"/>
+        </w:rPr>
+        <w:drawing>
+          <wp:anchor distT="0" distB="0" distL="114300" distR="114300" simplePos="0" relativeHeight="251660288" behindDoc="1" locked="0" layoutInCell="1" allowOverlap="1" wp14:anchorId="2462685E" wp14:editId="38A40660">
+            <wp:simplePos x="0" y="0"/>
+            <wp:positionH relativeFrom="margin">
+              <wp:posOffset>351155</wp:posOffset>
+            </wp:positionH>
+            <wp:positionV relativeFrom="paragraph">
+              <wp:posOffset>3027045</wp:posOffset>
+            </wp:positionV>
+            <wp:extent cx="5037455" cy="2647315"/>
+            <wp:effectExtent l="0" t="0" r="0" b="635"/>
+            <wp:wrapTight wrapText="bothSides">
+              <wp:wrapPolygon edited="0">
+                <wp:start x="0" y="0"/>
+                <wp:lineTo x="0" y="21450"/>
+                <wp:lineTo x="21483" y="21450"/>
+                <wp:lineTo x="21483" y="0"/>
+                <wp:lineTo x="0" y="0"/>
+              </wp:wrapPolygon>
+            </wp:wrapTight>
+            <wp:docPr id="2091051896" name="그림 3"/>
+            <wp:cNvGraphicFramePr>
+              <a:graphicFrameLocks xmlns:a="http://schemas.openxmlformats.org/drawingml/2006/main" noChangeAspect="1"/>
+            </wp:cNvGraphicFramePr>
+            <a:graphic xmlns:a="http://schemas.openxmlformats.org/drawingml/2006/main">
+              <a:graphicData uri="http://schemas.openxmlformats.org/drawingml/2006/picture">
+                <pic:pic xmlns:pic="http://schemas.openxmlformats.org/drawingml/2006/picture">
+                  <pic:nvPicPr>
+                    <pic:cNvPr id="0" name="Picture 3"/>
+                    <pic:cNvPicPr>
+                      <a:picLocks noChangeAspect="1" noChangeArrowheads="1"/>
+                    </pic:cNvPicPr>
+                  </pic:nvPicPr>
+                  <pic:blipFill>
+                    <a:blip r:embed="rId10">
+                      <a:extLst>
+                        <a:ext uri="{28A0092B-C50C-407E-A947-70E740481C1C}">
+                          <a14:useLocalDpi xmlns:a14="http://schemas.microsoft.com/office/drawing/2010/main" val="0"/>
+                        </a:ext>
+                      </a:extLst>
+                    </a:blip>
+                    <a:srcRect/>
+                    <a:stretch>
+                      <a:fillRect/>
+                    </a:stretch>
+                  </pic:blipFill>
+                  <pic:spPr bwMode="auto">
+                    <a:xfrm>
+                      <a:off x="0" y="0"/>
+                      <a:ext cx="5037455" cy="2647315"/>
+                    </a:xfrm>
+                    <a:prstGeom prst="rect">
+                      <a:avLst/>
+                    </a:prstGeom>
+                    <a:noFill/>
+                    <a:ln>
+                      <a:noFill/>
+                    </a:ln>
+                  </pic:spPr>
+                </pic:pic>
+              </a:graphicData>
+            </a:graphic>
+            <wp14:sizeRelH relativeFrom="margin">
+              <wp14:pctWidth>0</wp14:pctWidth>
+            </wp14:sizeRelH>
+            <wp14:sizeRelV relativeFrom="margin">
+              <wp14:pctHeight>0</wp14:pctHeight>
+            </wp14:sizeRelV>
+          </wp:anchor>
         </w:drawing>
       </w:r>
     </w:p>

</xml_diff>